<commit_message>
Complemento Mecânica da batalha
</commit_message>
<xml_diff>
--- a/Documentação ShadowStruggles 2013/Arquivos/Mecânica do Jogo.docx
+++ b/Documentação ShadowStruggles 2013/Arquivos/Mecânica do Jogo.docx
@@ -2,179 +2,116 @@
 <file path=word/document.xml><?xml version="1.0" encoding="utf-8"?>
 <w:document xmlns:wpc="http://schemas.microsoft.com/office/word/2010/wordprocessingCanvas" xmlns:mc="http://schemas.openxmlformats.org/markup-compatibility/2006" xmlns:o="urn:schemas-microsoft-com:office:office" xmlns:r="http://schemas.openxmlformats.org/officeDocument/2006/relationships" xmlns:m="http://schemas.openxmlformats.org/officeDocument/2006/math" xmlns:v="urn:schemas-microsoft-com:vml" xmlns:wp14="http://schemas.microsoft.com/office/word/2010/wordprocessingDrawing" xmlns:wp="http://schemas.openxmlformats.org/drawingml/2006/wordprocessingDrawing" xmlns:w10="urn:schemas-microsoft-com:office:word" xmlns:w="http://schemas.openxmlformats.org/wordprocessingml/2006/main" xmlns:w14="http://schemas.microsoft.com/office/word/2010/wordml" xmlns:w15="http://schemas.microsoft.com/office/word/2012/wordml" xmlns:wpg="http://schemas.microsoft.com/office/word/2010/wordprocessingGroup" xmlns:wpi="http://schemas.microsoft.com/office/word/2010/wordprocessingInk" xmlns:wne="http://schemas.microsoft.com/office/word/2006/wordml" xmlns:wps="http://schemas.microsoft.com/office/word/2010/wordprocessingShape" mc:Ignorable="w14 w15 wp14">
   <w:body>
-    <w:p w14:noSpellErr="1">
+    <w:p>
       <w:pPr>
-        <w:pStyle w:val="Heading1"/>
+        <w:pStyle w:val="Ttulo1"/>
       </w:pPr>
       <w:r>
-        <w:rPr/>
         <w:t>Geral</w:t>
+      </w:r>
+    </w:p>
+    <w:p>
+      <w:r>
+        <w:t>O jogo é do gênero role-</w:t>
+      </w:r>
+      <w:proofErr w:type="spellStart"/>
+      <w:r>
+        <w:t>playing</w:t>
+      </w:r>
+      <w:proofErr w:type="spellEnd"/>
+      <w:r>
+        <w:t xml:space="preserve"> game, onde o jogador assume o papel de uma personagem e com esta evolui no jogo. </w:t>
       </w:r>
     </w:p>
     <w:p>
       <w:pPr>
-        <w:pStyle w:val="Normal"/>
+        <w:pStyle w:val="Ttulo1"/>
       </w:pPr>
       <w:r>
-        <w:rPr/>
-        <w:t xml:space="preserve">O jogo é do gênero </w:t>
-      </w:r>
-      <w:r>
-        <w:rPr/>
-        <w:t xml:space="preserve">role-playing game, onde o jogador assume o papel de uma personagem e com esta evolui no jogo. </w:t>
+        <w:t>RPG</w:t>
       </w:r>
     </w:p>
-    <w:p w14:noSpellErr="1">
-      <w:pPr>
-        <w:pStyle w:val="Heading1"/>
-      </w:pPr>
-      <w:r>
-        <w:rPr/>
-        <w:t>RPG</w:t>
+    <w:p>
+      <w:r>
+        <w:t xml:space="preserve">No modo RPG o jogador explora o mundo do jogo por meio de sua personagem. Ao explorá-lo o jogador tem a chance de interagir com inúmeros objetos, ativando mecanismos, abrindo baús, ou entrando em lojas por exemplo. O objetivo do jogador neste modo é, além de navegar pelos variados ambientes do jogo, seguir o modo história até o final por meio da interação com os </w:t>
+      </w:r>
+      <w:proofErr w:type="spellStart"/>
+      <w:r>
+        <w:t>items</w:t>
+      </w:r>
+      <w:proofErr w:type="spellEnd"/>
+      <w:r>
+        <w:t xml:space="preserve"> no mapa, vencendo as batalhas para derrotar seus oponentes.</w:t>
       </w:r>
     </w:p>
     <w:p>
       <w:pPr>
-        <w:pStyle w:val="Normal"/>
+        <w:pStyle w:val="Ttulo1"/>
       </w:pPr>
       <w:r>
-        <w:rPr/>
-        <w:t xml:space="preserve">No modo RPG o jogador </w:t>
-      </w:r>
-      <w:r>
-        <w:rPr/>
-        <w:t>explora o</w:t>
-      </w:r>
-      <w:r>
-        <w:rPr/>
-        <w:t xml:space="preserve"> mundo do jogo</w:t>
-      </w:r>
-      <w:r>
-        <w:rPr/>
-        <w:t xml:space="preserve"> por meio de sua personagem</w:t>
-      </w:r>
-      <w:r>
-        <w:rPr/>
-        <w:t>. Ao explorá</w:t>
-      </w:r>
-      <w:r>
-        <w:rPr/>
-        <w:t>-lo o jogador tem a chance de interagir com inúmeros objetos, ativando mecanismos, abrindo baús, ou entrando em lojas por exemplo. O objetivo do jogador neste modo é, além de navegar pel</w:t>
-      </w:r>
-      <w:r>
-        <w:rPr/>
-        <w:t>os variados ambientes</w:t>
-      </w:r>
-      <w:r>
-        <w:rPr/>
-        <w:t xml:space="preserve"> do jogo, seguir </w:t>
-      </w:r>
-      <w:r>
-        <w:rPr/>
-        <w:t>o modo história até o final</w:t>
-      </w:r>
-      <w:r>
-        <w:rPr/>
-        <w:t xml:space="preserve"> por meio da interação com os </w:t>
-      </w:r>
-      <w:r>
-        <w:rPr/>
-        <w:t>items no mapa</w:t>
-      </w:r>
-      <w:r>
-        <w:rPr/>
-        <w:t>, vencendo as batalhas para derrotar seus oponentes</w:t>
-      </w:r>
-      <w:r>
-        <w:rPr/>
-        <w:t>.</w:t>
-      </w:r>
-    </w:p>
-    <w:p w14:noSpellErr="1">
-      <w:pPr>
-        <w:pStyle w:val="Heading1"/>
-      </w:pPr>
-      <w:r>
-        <w:rPr/>
         <w:t>Batalha</w:t>
       </w:r>
     </w:p>
     <w:p>
-      <w:pPr>
-        <w:pStyle w:val="Normal"/>
-      </w:pPr>
-      <w:r>
-        <w:rPr/>
-        <w:t>No modo batalha</w:t>
-      </w:r>
-      <w:r>
-        <w:rPr/>
-        <w:t xml:space="preserve"> há uma disputa entre o jogador e um oponente do jogo. O objetivo primário nesta batalha é defender a própria base e invadir a base do adversário</w:t>
-      </w:r>
-      <w:r>
-        <w:rPr/>
-        <w:t xml:space="preserve">. Para tal, </w:t>
-      </w:r>
-      <w:r>
-        <w:rPr/>
-        <w:t>o jogador</w:t>
-      </w:r>
-      <w:r>
-        <w:rPr/>
-        <w:t xml:space="preserve"> </w:t>
-      </w:r>
-      <w:r>
-        <w:rPr/>
-        <w:t>tem a sua disposição um deck com</w:t>
-      </w:r>
-      <w:r>
-        <w:rPr/>
-        <w:t xml:space="preserve"> cartas qu</w:t>
-      </w:r>
-      <w:r>
-        <w:rPr/>
-        <w:t xml:space="preserve">e </w:t>
-      </w:r>
-      <w:r>
-        <w:rPr/>
-        <w:t>podem representar unidades de ataque, unidades de defesa, efeitos especiais ou armadilhas</w:t>
-      </w:r>
-      <w:r>
-        <w:rPr/>
-        <w:t xml:space="preserve"> </w:t>
-      </w:r>
-      <w:r>
-        <w:rPr/>
-        <w:t xml:space="preserve">a </w:t>
-      </w:r>
-      <w:r>
-        <w:rPr/>
-        <w:t>s</w:t>
-      </w:r>
-      <w:r>
-        <w:rPr/>
-        <w:t>erem aplicad</w:t>
-      </w:r>
-      <w:r>
-        <w:rPr/>
-        <w:t>a</w:t>
-      </w:r>
-      <w:r>
-        <w:rPr/>
-        <w:t>s contra seu oponente. Uma partida pode ter um tempo limite pré-determinado. Caso este tempo limite se esgote, o jogador com maior quantidade de vida ganha a partida.</w:t>
+      <w:r>
+        <w:t>No modo batalha há uma disputa entre o jogador e um oponente do jogo. O objetivo primário nesta batalha é defender a própria base e invadir a base do adversário. Para tal, o jogador tem a sua disposição um deck com cartas que podem representar unidades de ataque, unidades de defesa, efeitos especiais ou armadilhas a serem aplicadas contra seu oponente. Uma partida pode ter um tempo limite pré-determinado. Caso este tempo limite se esgote, o jogador com maior quantidade de vida ganha a partida.</w:t>
       </w:r>
     </w:p>
     <w:p>
-      <w:pPr>
-        <w:pStyle w:val="Normal"/>
-      </w:pPr>
-      <w:r>
-        <w:rPr/>
-        <w:t>Ao começar a partida, o jogador terá disponíveis 5 cartas para usar contra seu oponente. Cartas de lutadores criarão para o jogador um lutador que irá andar pela sua lane até a base inimiga e atacá-la, atacando os lutadores do jogador inimigo que encontrar em seu caminho.</w:t>
+      <w:r>
+        <w:t xml:space="preserve">Ao começar a partida, o jogador terá disponíveis 5 cartas para usar contra seu oponente. Cartas de lutadores criarão para o jogador um lutador que irá andar pela sua </w:t>
+      </w:r>
+      <w:proofErr w:type="spellStart"/>
+      <w:r>
+        <w:t>lane</w:t>
+      </w:r>
+      <w:proofErr w:type="spellEnd"/>
+      <w:r>
+        <w:t xml:space="preserve"> até a base inimiga e atacá-la, atacando os lutadores do jogador inimigo que encontrar em seu caminho.</w:t>
+      </w:r>
+      <w:r>
+        <w:t xml:space="preserve"> As cartas de efeito servem para causar algum efeito em algum componente do jogo (por exemplo, aumentar o dano que os </w:t>
+      </w:r>
+      <w:proofErr w:type="spellStart"/>
+      <w:r>
+        <w:t>fighters</w:t>
+      </w:r>
+      <w:proofErr w:type="spellEnd"/>
+      <w:r>
+        <w:t xml:space="preserve"> causam no inimigo). Já as cartas armadilha ficam esperando que algum jogador inimigo passe por cima dela, causando assim algum efeito no mesmo (</w:t>
+      </w:r>
+      <w:r>
+        <w:t xml:space="preserve">como </w:t>
+      </w:r>
+      <w:r>
+        <w:t>reduzir a velocidade da movimentação</w:t>
+      </w:r>
+      <w:r>
+        <w:t xml:space="preserve"> ou</w:t>
+      </w:r>
+      <w:r>
+        <w:t xml:space="preserve"> reduzir a quantidade de vida por exemplo).</w:t>
+      </w:r>
+    </w:p>
+    <w:p>
+      <w:r>
+        <w:t xml:space="preserve">O Jogador deverá utilizar as cartas, criando uma estratégia para destruir a base inimiga sem deixar que o oponente destrua sua base. Uma partida normal terá fim quando uma das bases for destruída. Em algumas batalhas, condições especiais encerrarão a batalha. Se a base destruída for a </w:t>
+      </w:r>
+      <w:r>
+        <w:t xml:space="preserve">base </w:t>
+      </w:r>
+      <w:r>
+        <w:t>inimiga</w:t>
+      </w:r>
+      <w:r>
+        <w:t>,</w:t>
+      </w:r>
+      <w:r>
+        <w:t xml:space="preserve"> o jogador ganha o jogo. Caso contrário, ele perde.</w:t>
       </w:r>
     </w:p>
     <w:sectPr>
-      <w:pgSz w:w="11906" w:h="16838" w:orient="portrait"/>
+      <w:pgSz w:w="11906" w:h="16838"/>
       <w:pgMar w:top="1440" w:right="1440" w:bottom="1440" w:left="1440" w:header="720" w:footer="720" w:gutter="0"/>
       <w:cols w:space="720"/>
       <w:docGrid w:linePitch="360"/>
@@ -184,11 +121,11 @@
 </file>
 
 <file path=word/styles.xml><?xml version="1.0" encoding="utf-8"?>
-<w:styles xmlns:wp14="http://schemas.microsoft.com/office/word/2010/wordprocessingDrawing" xmlns:mc="http://schemas.openxmlformats.org/markup-compatibility/2006" xmlns:r="http://schemas.openxmlformats.org/officeDocument/2006/relationships" xmlns:w="http://schemas.openxmlformats.org/wordprocessingml/2006/main" xmlns:w14="http://schemas.microsoft.com/office/word/2010/wordml" xmlns:w15="http://schemas.microsoft.com/office/word/2012/wordml" mc:Ignorable="w14 w15 wp14">
+<w:styles xmlns:mc="http://schemas.openxmlformats.org/markup-compatibility/2006" xmlns:r="http://schemas.openxmlformats.org/officeDocument/2006/relationships" xmlns:w="http://schemas.openxmlformats.org/wordprocessingml/2006/main" xmlns:w14="http://schemas.microsoft.com/office/word/2010/wordml" xmlns:w15="http://schemas.microsoft.com/office/word/2012/wordml" mc:Ignorable="w14 w15">
   <w:docDefaults>
     <w:rPrDefault>
       <w:rPr>
-        <w:rFonts w:asciiTheme="minorHAnsi" w:hAnsiTheme="minorHAnsi" w:eastAsiaTheme="minorHAnsi" w:cstheme="minorBidi"/>
+        <w:rFonts w:asciiTheme="minorHAnsi" w:eastAsiaTheme="minorHAnsi" w:hAnsiTheme="minorHAnsi" w:cstheme="minorBidi"/>
         <w:sz w:val="22"/>
         <w:szCs w:val="22"/>
         <w:lang w:val="pt-BR" w:eastAsia="en-US" w:bidi="ar-SA"/>
@@ -203,14 +140,14 @@
   <w:latentStyles w:defLockedState="0" w:defUIPriority="99" w:defSemiHidden="0" w:defUnhideWhenUsed="0" w:defQFormat="0" w:count="371">
     <w:lsdException w:name="Normal" w:uiPriority="0" w:qFormat="1"/>
     <w:lsdException w:name="heading 1" w:uiPriority="9" w:qFormat="1"/>
-    <w:lsdException w:name="heading 2" w:uiPriority="9" w:semiHidden="1" w:unhideWhenUsed="1" w:qFormat="1"/>
-    <w:lsdException w:name="heading 3" w:uiPriority="9" w:semiHidden="1" w:unhideWhenUsed="1" w:qFormat="1"/>
-    <w:lsdException w:name="heading 4" w:uiPriority="9" w:semiHidden="1" w:unhideWhenUsed="1" w:qFormat="1"/>
-    <w:lsdException w:name="heading 5" w:uiPriority="9" w:semiHidden="1" w:unhideWhenUsed="1" w:qFormat="1"/>
-    <w:lsdException w:name="heading 6" w:uiPriority="9" w:semiHidden="1" w:unhideWhenUsed="1" w:qFormat="1"/>
-    <w:lsdException w:name="heading 7" w:uiPriority="9" w:semiHidden="1" w:unhideWhenUsed="1" w:qFormat="1"/>
-    <w:lsdException w:name="heading 8" w:uiPriority="9" w:semiHidden="1" w:unhideWhenUsed="1" w:qFormat="1"/>
-    <w:lsdException w:name="heading 9" w:uiPriority="9" w:semiHidden="1" w:unhideWhenUsed="1" w:qFormat="1"/>
+    <w:lsdException w:name="heading 2" w:semiHidden="1" w:uiPriority="9" w:unhideWhenUsed="1" w:qFormat="1"/>
+    <w:lsdException w:name="heading 3" w:semiHidden="1" w:uiPriority="9" w:unhideWhenUsed="1" w:qFormat="1"/>
+    <w:lsdException w:name="heading 4" w:semiHidden="1" w:uiPriority="9" w:unhideWhenUsed="1" w:qFormat="1"/>
+    <w:lsdException w:name="heading 5" w:semiHidden="1" w:uiPriority="9" w:unhideWhenUsed="1" w:qFormat="1"/>
+    <w:lsdException w:name="heading 6" w:semiHidden="1" w:uiPriority="9" w:unhideWhenUsed="1" w:qFormat="1"/>
+    <w:lsdException w:name="heading 7" w:semiHidden="1" w:uiPriority="9" w:unhideWhenUsed="1" w:qFormat="1"/>
+    <w:lsdException w:name="heading 8" w:semiHidden="1" w:uiPriority="9" w:unhideWhenUsed="1" w:qFormat="1"/>
+    <w:lsdException w:name="heading 9" w:semiHidden="1" w:uiPriority="9" w:unhideWhenUsed="1" w:qFormat="1"/>
     <w:lsdException w:name="index 1" w:semiHidden="1" w:unhideWhenUsed="1"/>
     <w:lsdException w:name="index 2" w:semiHidden="1" w:unhideWhenUsed="1"/>
     <w:lsdException w:name="index 3" w:semiHidden="1" w:unhideWhenUsed="1"/>
@@ -220,22 +157,22 @@
     <w:lsdException w:name="index 7" w:semiHidden="1" w:unhideWhenUsed="1"/>
     <w:lsdException w:name="index 8" w:semiHidden="1" w:unhideWhenUsed="1"/>
     <w:lsdException w:name="index 9" w:semiHidden="1" w:unhideWhenUsed="1"/>
-    <w:lsdException w:name="toc 1" w:uiPriority="39" w:semiHidden="1" w:unhideWhenUsed="1"/>
-    <w:lsdException w:name="toc 2" w:uiPriority="39" w:semiHidden="1" w:unhideWhenUsed="1"/>
-    <w:lsdException w:name="toc 3" w:uiPriority="39" w:semiHidden="1" w:unhideWhenUsed="1"/>
-    <w:lsdException w:name="toc 4" w:uiPriority="39" w:semiHidden="1" w:unhideWhenUsed="1"/>
-    <w:lsdException w:name="toc 5" w:uiPriority="39" w:semiHidden="1" w:unhideWhenUsed="1"/>
-    <w:lsdException w:name="toc 6" w:uiPriority="39" w:semiHidden="1" w:unhideWhenUsed="1"/>
-    <w:lsdException w:name="toc 7" w:uiPriority="39" w:semiHidden="1" w:unhideWhenUsed="1"/>
-    <w:lsdException w:name="toc 8" w:uiPriority="39" w:semiHidden="1" w:unhideWhenUsed="1"/>
-    <w:lsdException w:name="toc 9" w:uiPriority="39" w:semiHidden="1" w:unhideWhenUsed="1"/>
+    <w:lsdException w:name="toc 1" w:semiHidden="1" w:uiPriority="39" w:unhideWhenUsed="1"/>
+    <w:lsdException w:name="toc 2" w:semiHidden="1" w:uiPriority="39" w:unhideWhenUsed="1"/>
+    <w:lsdException w:name="toc 3" w:semiHidden="1" w:uiPriority="39" w:unhideWhenUsed="1"/>
+    <w:lsdException w:name="toc 4" w:semiHidden="1" w:uiPriority="39" w:unhideWhenUsed="1"/>
+    <w:lsdException w:name="toc 5" w:semiHidden="1" w:uiPriority="39" w:unhideWhenUsed="1"/>
+    <w:lsdException w:name="toc 6" w:semiHidden="1" w:uiPriority="39" w:unhideWhenUsed="1"/>
+    <w:lsdException w:name="toc 7" w:semiHidden="1" w:uiPriority="39" w:unhideWhenUsed="1"/>
+    <w:lsdException w:name="toc 8" w:semiHidden="1" w:uiPriority="39" w:unhideWhenUsed="1"/>
+    <w:lsdException w:name="toc 9" w:semiHidden="1" w:uiPriority="39" w:unhideWhenUsed="1"/>
     <w:lsdException w:name="Normal Indent" w:semiHidden="1" w:unhideWhenUsed="1"/>
     <w:lsdException w:name="footnote text" w:semiHidden="1" w:unhideWhenUsed="1"/>
     <w:lsdException w:name="annotation text" w:semiHidden="1" w:unhideWhenUsed="1"/>
     <w:lsdException w:name="header" w:semiHidden="1" w:unhideWhenUsed="1"/>
     <w:lsdException w:name="footer" w:semiHidden="1" w:unhideWhenUsed="1"/>
     <w:lsdException w:name="index heading" w:semiHidden="1" w:unhideWhenUsed="1"/>
-    <w:lsdException w:name="caption" w:uiPriority="35" w:semiHidden="1" w:unhideWhenUsed="1" w:qFormat="1"/>
+    <w:lsdException w:name="caption" w:semiHidden="1" w:uiPriority="35" w:unhideWhenUsed="1" w:qFormat="1"/>
     <w:lsdException w:name="table of figures" w:semiHidden="1" w:unhideWhenUsed="1"/>
     <w:lsdException w:name="envelope address" w:semiHidden="1" w:unhideWhenUsed="1"/>
     <w:lsdException w:name="envelope return" w:semiHidden="1" w:unhideWhenUsed="1"/>
@@ -266,7 +203,7 @@
     <w:lsdException w:name="Title" w:uiPriority="10" w:qFormat="1"/>
     <w:lsdException w:name="Closing" w:semiHidden="1" w:unhideWhenUsed="1"/>
     <w:lsdException w:name="Signature" w:semiHidden="1" w:unhideWhenUsed="1"/>
-    <w:lsdException w:name="Default Paragraph Font" w:uiPriority="1" w:semiHidden="1" w:unhideWhenUsed="1"/>
+    <w:lsdException w:name="Default Paragraph Font" w:semiHidden="1" w:uiPriority="1" w:unhideWhenUsed="1"/>
     <w:lsdException w:name="Body Text" w:semiHidden="1" w:unhideWhenUsed="1"/>
     <w:lsdException w:name="Body Text Indent" w:semiHidden="1" w:unhideWhenUsed="1"/>
     <w:lsdException w:name="List Continue" w:semiHidden="1" w:unhideWhenUsed="1"/>
@@ -466,8 +403,8 @@
     <w:lsdException w:name="Subtle Reference" w:uiPriority="31" w:qFormat="1"/>
     <w:lsdException w:name="Intense Reference" w:uiPriority="32" w:qFormat="1"/>
     <w:lsdException w:name="Book Title" w:uiPriority="33" w:qFormat="1"/>
-    <w:lsdException w:name="Bibliography" w:uiPriority="37" w:semiHidden="1" w:unhideWhenUsed="1"/>
-    <w:lsdException w:name="TOC Heading" w:uiPriority="39" w:semiHidden="1" w:unhideWhenUsed="1" w:qFormat="1"/>
+    <w:lsdException w:name="Bibliography" w:semiHidden="1" w:uiPriority="37" w:unhideWhenUsed="1"/>
+    <w:lsdException w:name="TOC Heading" w:semiHidden="1" w:uiPriority="39" w:unhideWhenUsed="1" w:qFormat="1"/>
     <w:lsdException w:name="Plain Table 1" w:uiPriority="41"/>
     <w:lsdException w:name="Plain Table 2" w:uiPriority="42"/>
     <w:lsdException w:name="Plain Table 3" w:uiPriority="43"/>
@@ -573,17 +510,37 @@
     <w:lsdException w:name="List Table 6 Colorful Accent 6" w:uiPriority="51"/>
     <w:lsdException w:name="List Table 7 Colorful Accent 6" w:uiPriority="52"/>
   </w:latentStyles>
-  <w:style w:type="paragraph" w:styleId="Normal" w:default="1">
+  <w:style w:type="paragraph" w:default="1" w:styleId="Normal">
     <w:name w:val="Normal"/>
     <w:qFormat/>
   </w:style>
-  <w:style w:type="character" w:styleId="DefaultParagraphFont" w:default="1">
+  <w:style w:type="paragraph" w:styleId="Ttulo1">
+    <w:name w:val="heading 1"/>
+    <w:basedOn w:val="Normal"/>
+    <w:next w:val="Normal"/>
+    <w:link w:val="Ttulo1Char"/>
+    <w:uiPriority w:val="9"/>
+    <w:qFormat/>
+    <w:pPr>
+      <w:keepNext/>
+      <w:keepLines/>
+      <w:spacing w:before="240" w:after="0"/>
+      <w:outlineLvl w:val="0"/>
+    </w:pPr>
+    <w:rPr>
+      <w:rFonts w:asciiTheme="majorHAnsi" w:eastAsiaTheme="majorEastAsia" w:hAnsiTheme="majorHAnsi" w:cstheme="majorBidi"/>
+      <w:color w:val="2E74B5" w:themeColor="accent1" w:themeShade="BF"/>
+      <w:sz w:val="32"/>
+      <w:szCs w:val="32"/>
+    </w:rPr>
+  </w:style>
+  <w:style w:type="character" w:default="1" w:styleId="Fontepargpadro">
     <w:name w:val="Default Paragraph Font"/>
     <w:uiPriority w:val="1"/>
     <w:semiHidden/>
     <w:unhideWhenUsed/>
   </w:style>
-  <w:style w:type="table" w:styleId="TableNormal" w:default="1">
+  <w:style w:type="table" w:default="1" w:styleId="Tabelanormal">
     <w:name w:val="Normal Table"/>
     <w:uiPriority w:val="99"/>
     <w:semiHidden/>
@@ -598,39 +555,19 @@
       </w:tblCellMar>
     </w:tblPr>
   </w:style>
-  <w:style w:type="numbering" w:styleId="NoList" w:default="1">
+  <w:style w:type="numbering" w:default="1" w:styleId="Semlista">
     <w:name w:val="No List"/>
     <w:uiPriority w:val="99"/>
     <w:semiHidden/>
     <w:unhideWhenUsed/>
   </w:style>
-  <w:style xmlns:w14="http://schemas.microsoft.com/office/word/2010/wordml" xmlns:mc="http://schemas.openxmlformats.org/markup-compatibility/2006" xmlns:w="http://schemas.openxmlformats.org/wordprocessingml/2006/main" w:type="character" w:styleId="Heading1Char" w:customStyle="1" mc:Ignorable="w14">
-    <w:name xmlns:w="http://schemas.openxmlformats.org/wordprocessingml/2006/main" w:val="Heading 1 Char"/>
-    <w:basedOn xmlns:w="http://schemas.openxmlformats.org/wordprocessingml/2006/main" w:val="DefaultParagraphFont"/>
-    <w:link xmlns:w="http://schemas.openxmlformats.org/wordprocessingml/2006/main" w:val="Heading1"/>
-    <w:uiPriority xmlns:w="http://schemas.openxmlformats.org/wordprocessingml/2006/main" w:val="9"/>
-    <w:rPr xmlns:w="http://schemas.openxmlformats.org/wordprocessingml/2006/main">
-      <w:rFonts w:asciiTheme="majorHAnsi" w:hAnsiTheme="majorHAnsi" w:eastAsiaTheme="majorEastAsia" w:cstheme="majorBidi"/>
-      <w:color w:val="2E74B5" w:themeColor="accent1" w:themeShade="BF"/>
-      <w:sz w:val="32"/>
-      <w:szCs w:val="32"/>
-    </w:rPr>
-  </w:style>
-  <w:style xmlns:w14="http://schemas.microsoft.com/office/word/2010/wordml" xmlns:mc="http://schemas.openxmlformats.org/markup-compatibility/2006" xmlns:w="http://schemas.openxmlformats.org/wordprocessingml/2006/main" w:type="paragraph" w:styleId="Heading1" mc:Ignorable="w14">
-    <w:name xmlns:w="http://schemas.openxmlformats.org/wordprocessingml/2006/main" w:val="heading 1"/>
-    <w:basedOn xmlns:w="http://schemas.openxmlformats.org/wordprocessingml/2006/main" w:val="Normal"/>
-    <w:next xmlns:w="http://schemas.openxmlformats.org/wordprocessingml/2006/main" w:val="Normal"/>
-    <w:link xmlns:w="http://schemas.openxmlformats.org/wordprocessingml/2006/main" w:val="Heading1Char"/>
-    <w:uiPriority xmlns:w="http://schemas.openxmlformats.org/wordprocessingml/2006/main" w:val="9"/>
-    <w:qFormat xmlns:w="http://schemas.openxmlformats.org/wordprocessingml/2006/main"/>
-    <w:pPr xmlns:w="http://schemas.openxmlformats.org/wordprocessingml/2006/main">
-      <w:keepNext xmlns:w="http://schemas.openxmlformats.org/wordprocessingml/2006/main"/>
-      <w:keepLines xmlns:w="http://schemas.openxmlformats.org/wordprocessingml/2006/main"/>
-      <w:spacing xmlns:w="http://schemas.openxmlformats.org/wordprocessingml/2006/main" w:before="240" w:after="0"/>
-      <w:outlineLvl xmlns:w="http://schemas.openxmlformats.org/wordprocessingml/2006/main" w:val="0"/>
-    </w:pPr>
-    <w:rPr xmlns:w="http://schemas.openxmlformats.org/wordprocessingml/2006/main">
-      <w:rFonts w:asciiTheme="majorHAnsi" w:hAnsiTheme="majorHAnsi" w:eastAsiaTheme="majorEastAsia" w:cstheme="majorBidi"/>
+  <w:style w:type="character" w:customStyle="1" w:styleId="Ttulo1Char">
+    <w:name w:val="Título 1 Char"/>
+    <w:basedOn w:val="Fontepargpadro"/>
+    <w:link w:val="Ttulo1"/>
+    <w:uiPriority w:val="9"/>
+    <w:rPr>
+      <w:rFonts w:asciiTheme="majorHAnsi" w:eastAsiaTheme="majorEastAsia" w:hAnsiTheme="majorHAnsi" w:cstheme="majorBidi"/>
       <w:color w:val="2E74B5" w:themeColor="accent1" w:themeShade="BF"/>
       <w:sz w:val="32"/>
       <w:szCs w:val="32"/>

</xml_diff>